<commit_message>
Vyuthi Shotlist Till S16
</commit_message>
<xml_diff>
--- a/The_A_Shorts/2. Vyuthi/Vyuthi - Shotlist.docx
+++ b/The_A_Shorts/2. Vyuthi/Vyuthi - Shotlist.docx
@@ -11956,23 +11956,13 @@
         </w:rPr>
         <w:t xml:space="preserve"> Giri standing with his back to Adi. GIRI: </w:t>
       </w:r>
-      <w:proofErr w:type="spellStart"/>
-      <w:r>
-        <w:rPr>
-          <w:rFonts w:ascii="Courier New" w:hAnsi="Courier New" w:cs="Courier New"/>
-          <w:i/>
-          <w:iCs/>
-        </w:rPr>
-        <w:t>Kudid</w:t>
-      </w:r>
-      <w:proofErr w:type="spellEnd"/>
-      <w:r>
-        <w:rPr>
-          <w:rFonts w:ascii="Courier New" w:hAnsi="Courier New" w:cs="Courier New"/>
-          <w:i/>
-          <w:iCs/>
-        </w:rPr>
-        <w:t xml:space="preserve"> </w:t>
+      <w:r>
+        <w:rPr>
+          <w:rFonts w:ascii="Courier New" w:hAnsi="Courier New" w:cs="Courier New"/>
+          <w:i/>
+          <w:iCs/>
+        </w:rPr>
+        <w:t xml:space="preserve">Kudid </w:t>
       </w:r>
       <w:proofErr w:type="spellStart"/>
       <w:r>
@@ -12050,25 +12040,7 @@
           <w:i/>
           <w:iCs/>
         </w:rPr>
-        <w:t xml:space="preserve">(smirks) </w:t>
-      </w:r>
-      <w:proofErr w:type="spellStart"/>
-      <w:r>
-        <w:rPr>
-          <w:rFonts w:ascii="Courier New" w:hAnsi="Courier New" w:cs="Courier New"/>
-          <w:i/>
-          <w:iCs/>
-        </w:rPr>
-        <w:t>Kudid</w:t>
-      </w:r>
-      <w:proofErr w:type="spellEnd"/>
-      <w:r>
-        <w:rPr>
-          <w:rFonts w:ascii="Courier New" w:hAnsi="Courier New" w:cs="Courier New"/>
-          <w:i/>
-          <w:iCs/>
-        </w:rPr>
-        <w:t xml:space="preserve"> </w:t>
+        <w:t xml:space="preserve">(smirks) Kudid </w:t>
       </w:r>
       <w:proofErr w:type="spellStart"/>
       <w:r>
@@ -15012,7 +14984,31 @@
           <w:b/>
           <w:bCs/>
         </w:rPr>
-        <w:t>Take a nap</w:t>
+        <w:t xml:space="preserve">Take a </w:t>
+      </w:r>
+      <w:r>
+        <w:rPr>
+          <w:rFonts w:ascii="Courier New" w:hAnsi="Courier New" w:cs="Courier New"/>
+          <w:b/>
+          <w:bCs/>
+        </w:rPr>
+        <w:t>N</w:t>
+      </w:r>
+      <w:r>
+        <w:rPr>
+          <w:rFonts w:ascii="Courier New" w:hAnsi="Courier New" w:cs="Courier New"/>
+          <w:b/>
+          <w:bCs/>
+        </w:rPr>
+        <w:t>ap</w:t>
+      </w:r>
+      <w:r>
+        <w:rPr>
+          <w:rFonts w:ascii="Courier New" w:hAnsi="Courier New" w:cs="Courier New"/>
+          <w:b/>
+          <w:bCs/>
+        </w:rPr>
+        <w:t xml:space="preserve"> [INT. BEDROOM - NIGHT]</w:t>
       </w:r>
     </w:p>
     <w:p>
@@ -15261,6 +15257,8 @@
         </w:numPr>
         <w:rPr>
           <w:rFonts w:ascii="Courier New" w:hAnsi="Courier New" w:cs="Courier New"/>
+          <w:b/>
+          <w:bCs/>
         </w:rPr>
       </w:pPr>
       <w:r>
@@ -15833,25 +15831,55 @@
         <w:rPr>
           <w:rFonts w:ascii="Courier New" w:hAnsi="Courier New" w:cs="Courier New"/>
         </w:rPr>
-        <w:t>it in front of a photo of his.</w:t>
-      </w:r>
-      <w:r>
-        <w:rPr>
-          <w:rFonts w:ascii="Courier New" w:hAnsi="Courier New" w:cs="Courier New"/>
-        </w:rPr>
-        <w:t xml:space="preserve"> Goes back inside. Closes the door.</w:t>
-      </w:r>
-      <w:r>
-        <w:rPr>
-          <w:rFonts w:ascii="Courier New" w:hAnsi="Courier New" w:cs="Courier New"/>
-        </w:rPr>
-        <w:t xml:space="preserve"> Figure</w:t>
-      </w:r>
-      <w:r>
-        <w:rPr>
-          <w:rFonts w:ascii="Courier New" w:hAnsi="Courier New" w:cs="Courier New"/>
-        </w:rPr>
-        <w:t xml:space="preserve"> standing in shadows.</w:t>
+        <w:t xml:space="preserve">it in front of a </w:t>
+      </w:r>
+      <w:r>
+        <w:rPr>
+          <w:rFonts w:ascii="Courier New" w:hAnsi="Courier New" w:cs="Courier New"/>
+        </w:rPr>
+        <w:t>fallen frame</w:t>
+      </w:r>
+      <w:r>
+        <w:rPr>
+          <w:rFonts w:ascii="Courier New" w:hAnsi="Courier New" w:cs="Courier New"/>
+        </w:rPr>
+        <w:t>.</w:t>
+      </w:r>
+      <w:r>
+        <w:rPr>
+          <w:rFonts w:ascii="Courier New" w:hAnsi="Courier New" w:cs="Courier New"/>
+        </w:rPr>
+        <w:t xml:space="preserve"> </w:t>
+      </w:r>
+      <w:r>
+        <w:rPr>
+          <w:rFonts w:ascii="Courier New" w:hAnsi="Courier New" w:cs="Courier New"/>
+        </w:rPr>
+        <w:t xml:space="preserve">Corrects it. </w:t>
+      </w:r>
+      <w:r>
+        <w:rPr>
+          <w:rFonts w:ascii="Courier New" w:hAnsi="Courier New" w:cs="Courier New"/>
+        </w:rPr>
+        <w:t xml:space="preserve">Goes back inside. </w:t>
+      </w:r>
+      <w:r>
+        <w:rPr>
+          <w:rFonts w:ascii="Courier New" w:hAnsi="Courier New" w:cs="Courier New"/>
+        </w:rPr>
+        <w:t xml:space="preserve">Shuts </w:t>
+      </w:r>
+      <w:r>
+        <w:rPr>
+          <w:rFonts w:ascii="Courier New" w:hAnsi="Courier New" w:cs="Courier New"/>
+        </w:rPr>
+        <w:t>door.</w:t>
+      </w:r>
+      <w:r>
+        <w:rPr>
+          <w:rFonts w:ascii="Courier New" w:hAnsi="Courier New" w:cs="Courier New"/>
+        </w:rPr>
+        <w:t xml:space="preserve"> Figure in shadows.</w:t>
       </w:r>
     </w:p>
     <w:p>
@@ -16835,23 +16863,7 @@
           <w:i/>
           <w:iCs/>
         </w:rPr>
-        <w:t>, you have developed</w:t>
-      </w:r>
-      <w:r>
-        <w:rPr>
-          <w:rFonts w:ascii="Courier New" w:hAnsi="Courier New" w:cs="Courier New"/>
-          <w:i/>
-          <w:iCs/>
-        </w:rPr>
-        <w:t xml:space="preserve"> </w:t>
-      </w:r>
-      <w:r>
-        <w:rPr>
-          <w:rFonts w:ascii="Courier New" w:hAnsi="Courier New" w:cs="Courier New"/>
-          <w:i/>
-          <w:iCs/>
-        </w:rPr>
-        <w:t>Temporal Lobe Epilepsy</w:t>
+        <w:t>, you have developed Temporal Lobe Epilepsy</w:t>
       </w:r>
     </w:p>
     <w:p>
@@ -16891,19 +16903,7 @@
         <w:rPr>
           <w:rFonts w:ascii="Courier New" w:hAnsi="Courier New" w:cs="Courier New"/>
         </w:rPr>
-        <w:t xml:space="preserve">1S – MID S – SHA F – </w:t>
-      </w:r>
-      <w:r>
-        <w:rPr>
-          <w:rFonts w:ascii="Courier New" w:hAnsi="Courier New" w:cs="Courier New"/>
-        </w:rPr>
-        <w:t>LOW</w:t>
-      </w:r>
-      <w:r>
-        <w:rPr>
-          <w:rFonts w:ascii="Courier New" w:hAnsi="Courier New" w:cs="Courier New"/>
-        </w:rPr>
-        <w:t>45 A – STATIC</w:t>
+        <w:t>1S – MID S – SHA F – LOW45 A – STATIC</w:t>
       </w:r>
     </w:p>
     <w:p>
@@ -16923,49 +16923,13 @@
         <w:rPr>
           <w:rFonts w:ascii="Courier New" w:hAnsi="Courier New" w:cs="Courier New"/>
         </w:rPr>
-        <w:t>1S – M</w:t>
-      </w:r>
-      <w:r>
-        <w:rPr>
-          <w:rFonts w:ascii="Courier New" w:hAnsi="Courier New" w:cs="Courier New"/>
-        </w:rPr>
-        <w:t>CU</w:t>
-      </w:r>
-      <w:r>
-        <w:rPr>
-          <w:rFonts w:ascii="Courier New" w:hAnsi="Courier New" w:cs="Courier New"/>
-        </w:rPr>
-        <w:t xml:space="preserve"> S – SHA F –</w:t>
-      </w:r>
-      <w:r>
-        <w:rPr>
-          <w:rFonts w:ascii="Courier New" w:hAnsi="Courier New" w:cs="Courier New"/>
-        </w:rPr>
-        <w:t xml:space="preserve"> D</w:t>
-      </w:r>
-      <w:r>
-        <w:rPr>
-          <w:rFonts w:ascii="Courier New" w:hAnsi="Courier New" w:cs="Courier New"/>
-        </w:rPr>
-        <w:t xml:space="preserve">UTCH </w:t>
-      </w:r>
-      <w:r>
-        <w:rPr>
-          <w:rFonts w:ascii="Courier New" w:hAnsi="Courier New" w:cs="Courier New"/>
-        </w:rPr>
-        <w:t xml:space="preserve">A </w:t>
-      </w:r>
-      <w:r>
-        <w:rPr>
-          <w:rFonts w:ascii="Courier New" w:hAnsi="Courier New" w:cs="Courier New"/>
-        </w:rPr>
-        <w:t>–</w:t>
-      </w:r>
-      <w:r>
-        <w:rPr>
-          <w:rFonts w:ascii="Courier New" w:hAnsi="Courier New" w:cs="Courier New"/>
-        </w:rPr>
-        <w:t xml:space="preserve"> STATIC</w:t>
+        <w:t>1S – MCU S – SHA F – D</w:t>
+      </w:r>
+      <w:r>
+        <w:rPr>
+          <w:rFonts w:ascii="Courier New" w:hAnsi="Courier New" w:cs="Courier New"/>
+        </w:rPr>
+        <w:t>UTCH A – STATIC</w:t>
       </w:r>
     </w:p>
     <w:p>
@@ -17049,25 +17013,7 @@
         <w:rPr>
           <w:rFonts w:ascii="Courier New" w:hAnsi="Courier New" w:cs="Courier New"/>
         </w:rPr>
-        <w:t>2S – WIDE S – DEEP F – EYE</w:t>
-      </w:r>
-      <w:r>
-        <w:rPr>
-          <w:rFonts w:ascii="Courier New" w:hAnsi="Courier New" w:cs="Courier New"/>
-        </w:rPr>
-        <w:t xml:space="preserve"> A</w:t>
-      </w:r>
-      <w:r>
-        <w:rPr>
-          <w:rFonts w:ascii="Courier New" w:hAnsi="Courier New" w:cs="Courier New"/>
-        </w:rPr>
-        <w:t xml:space="preserve"> – </w:t>
-      </w:r>
-      <w:r>
-        <w:rPr>
-          <w:rFonts w:ascii="Courier New" w:hAnsi="Courier New" w:cs="Courier New"/>
-        </w:rPr>
-        <w:t>STATIC (corner)</w:t>
+        <w:t>2S – WIDE S – DEEP F – EYE A – STATIC (corner)</w:t>
       </w:r>
     </w:p>
     <w:p>
@@ -17179,39 +17125,7 @@
           <w:i/>
           <w:iCs/>
         </w:rPr>
-        <w:t>) Psychosis, Distortion,</w:t>
-      </w:r>
-      <w:r>
-        <w:rPr>
-          <w:rFonts w:ascii="Courier New" w:hAnsi="Courier New" w:cs="Courier New"/>
-          <w:i/>
-          <w:iCs/>
-        </w:rPr>
-        <w:t xml:space="preserve"> </w:t>
-      </w:r>
-      <w:r>
-        <w:rPr>
-          <w:rFonts w:ascii="Courier New" w:hAnsi="Courier New" w:cs="Courier New"/>
-          <w:i/>
-          <w:iCs/>
-        </w:rPr>
-        <w:t>Delusions</w:t>
-      </w:r>
-      <w:r>
-        <w:rPr>
-          <w:rFonts w:ascii="Courier New" w:hAnsi="Courier New" w:cs="Courier New"/>
-          <w:i/>
-          <w:iCs/>
-        </w:rPr>
-        <w:t xml:space="preserve">, </w:t>
-      </w:r>
-      <w:r>
-        <w:rPr>
-          <w:rFonts w:ascii="Courier New" w:hAnsi="Courier New" w:cs="Courier New"/>
-          <w:i/>
-          <w:iCs/>
-        </w:rPr>
-        <w:t>Dream-Reality Mismatch, Vividness, Memory</w:t>
+        <w:t>) Psychosis, Distortion, Delusions, Dream-Reality Mismatch, Vividness, Memory</w:t>
       </w:r>
       <w:r>
         <w:rPr>
@@ -17603,13 +17517,7 @@
         <w:rPr>
           <w:rFonts w:ascii="Courier New" w:hAnsi="Courier New" w:cs="Courier New"/>
         </w:rPr>
-        <w:t xml:space="preserve"> </w:t>
-      </w:r>
-      <w:r>
-        <w:rPr>
-          <w:rFonts w:ascii="Courier New" w:hAnsi="Courier New" w:cs="Courier New"/>
-        </w:rPr>
-        <w:t xml:space="preserve">ADI: </w:t>
+        <w:t xml:space="preserve"> ADI: </w:t>
       </w:r>
       <w:proofErr w:type="spellStart"/>
       <w:r>
@@ -18292,37 +18200,13 @@
         <w:rPr>
           <w:rFonts w:ascii="Courier New" w:hAnsi="Courier New" w:cs="Courier New"/>
         </w:rPr>
-        <w:t>OTS_doctor –</w:t>
-      </w:r>
-      <w:r>
-        <w:rPr>
-          <w:rFonts w:ascii="Courier New" w:hAnsi="Courier New" w:cs="Courier New"/>
-        </w:rPr>
-        <w:t xml:space="preserve"> FULL </w:t>
-      </w:r>
-      <w:r>
-        <w:rPr>
-          <w:rFonts w:ascii="Courier New" w:hAnsi="Courier New" w:cs="Courier New"/>
-        </w:rPr>
-        <w:t xml:space="preserve">S – DEEP F - EYEBA – </w:t>
-      </w:r>
-      <w:r>
-        <w:rPr>
-          <w:rFonts w:ascii="Courier New" w:hAnsi="Courier New" w:cs="Courier New"/>
-        </w:rPr>
-        <w:t>BOOM UP</w:t>
-      </w:r>
-      <w:r>
-        <w:rPr>
-          <w:rFonts w:ascii="Courier New" w:hAnsi="Courier New" w:cs="Courier New"/>
-        </w:rPr>
-        <w:t xml:space="preserve"> </w:t>
-      </w:r>
-      <w:r>
-        <w:rPr>
-          <w:rFonts w:ascii="Courier New" w:hAnsi="Courier New" w:cs="Courier New"/>
-        </w:rPr>
-        <w:t>(Adi’s reaction)</w:t>
+        <w:t>OTS_doctor – FULL S – DEEP F - EYEBA – BOOM UP</w:t>
+      </w:r>
+      <w:r>
+        <w:rPr>
+          <w:rFonts w:ascii="Courier New" w:hAnsi="Courier New" w:cs="Courier New"/>
+        </w:rPr>
+        <w:t xml:space="preserve"> (Adi’s reaction)</w:t>
       </w:r>
     </w:p>
     <w:p>
@@ -18399,37 +18283,7 @@
         <w:rPr>
           <w:rFonts w:ascii="Courier New" w:hAnsi="Courier New" w:cs="Courier New"/>
         </w:rPr>
-        <w:t>OTS_</w:t>
-      </w:r>
-      <w:r>
-        <w:rPr>
-          <w:rFonts w:ascii="Courier New" w:hAnsi="Courier New" w:cs="Courier New"/>
-        </w:rPr>
-        <w:t>doctor</w:t>
-      </w:r>
-      <w:r>
-        <w:rPr>
-          <w:rFonts w:ascii="Courier New" w:hAnsi="Courier New" w:cs="Courier New"/>
-        </w:rPr>
-        <w:t xml:space="preserve"> – MID S – SHA F –</w:t>
-      </w:r>
-      <w:r>
-        <w:rPr>
-          <w:rFonts w:ascii="Courier New" w:hAnsi="Courier New" w:cs="Courier New"/>
-        </w:rPr>
-        <w:t xml:space="preserve"> LOW A</w:t>
-      </w:r>
-      <w:r>
-        <w:rPr>
-          <w:rFonts w:ascii="Courier New" w:hAnsi="Courier New" w:cs="Courier New"/>
-        </w:rPr>
-        <w:t xml:space="preserve"> – STATIC</w:t>
-      </w:r>
-      <w:r>
-        <w:rPr>
-          <w:rFonts w:ascii="Courier New" w:hAnsi="Courier New" w:cs="Courier New"/>
-        </w:rPr>
-        <w:t xml:space="preserve"> (Adi’s reaction)</w:t>
+        <w:t>OTS_doctor – MID S – SHA F – LOW A – STATIC (Adi’s reaction)</w:t>
       </w:r>
     </w:p>
     <w:p>
@@ -18535,7 +18389,19 @@
           <w:rFonts w:ascii="Courier New" w:hAnsi="Courier New" w:cs="Courier New"/>
         </w:rPr>
         <w:br/>
-        <w:t xml:space="preserve">OTS_adi – MID S – SHA F – EYE A </w:t>
+        <w:t>OTS_adi – MID S – SHA F –</w:t>
+      </w:r>
+      <w:r>
+        <w:rPr>
+          <w:rFonts w:ascii="Courier New" w:hAnsi="Courier New" w:cs="Courier New"/>
+        </w:rPr>
+        <w:t xml:space="preserve"> HIGH </w:t>
+      </w:r>
+      <w:r>
+        <w:rPr>
+          <w:rFonts w:ascii="Courier New" w:hAnsi="Courier New" w:cs="Courier New"/>
+        </w:rPr>
+        <w:t xml:space="preserve">A </w:t>
       </w:r>
       <w:r>
         <w:rPr>
@@ -18547,7 +18413,13 @@
         <w:rPr>
           <w:rFonts w:ascii="Courier New" w:hAnsi="Courier New" w:cs="Courier New"/>
         </w:rPr>
-        <w:t xml:space="preserve"> SHAKE</w:t>
+        <w:t xml:space="preserve"> </w:t>
+      </w:r>
+      <w:r>
+        <w:rPr>
+          <w:rFonts w:ascii="Courier New" w:hAnsi="Courier New" w:cs="Courier New"/>
+        </w:rPr>
+        <w:t>STATIC</w:t>
       </w:r>
     </w:p>
     <w:p>
@@ -18584,6 +18456,349 @@
           <w:rFonts w:ascii="Courier New" w:hAnsi="Courier New" w:cs="Courier New"/>
         </w:rPr>
       </w:pPr>
+      <w:r>
+        <w:rPr>
+          <w:rFonts w:ascii="Courier New" w:hAnsi="Courier New" w:cs="Courier New"/>
+          <w:u w:val="single"/>
+        </w:rPr>
+        <w:t>SHOT-1:</w:t>
+      </w:r>
+      <w:r>
+        <w:rPr>
+          <w:rFonts w:ascii="Courier New" w:hAnsi="Courier New" w:cs="Courier New"/>
+        </w:rPr>
+        <w:t xml:space="preserve"> Adi is now holding the pill bottle</w:t>
+      </w:r>
+      <w:r>
+        <w:rPr>
+          <w:rFonts w:ascii="Courier New" w:hAnsi="Courier New" w:cs="Courier New"/>
+        </w:rPr>
+        <w:t xml:space="preserve">. Looks at his reflection. </w:t>
+      </w:r>
+      <w:r>
+        <w:rPr>
+          <w:rFonts w:ascii="Courier New" w:hAnsi="Courier New" w:cs="Courier New"/>
+        </w:rPr>
+        <w:br/>
+        <w:t>ADI:</w:t>
+      </w:r>
+      <w:r>
+        <w:rPr>
+          <w:rFonts w:ascii="Courier New" w:hAnsi="Courier New" w:cs="Courier New"/>
+          <w:i/>
+          <w:iCs/>
+        </w:rPr>
+        <w:t xml:space="preserve"> Mathre </w:t>
+      </w:r>
+      <w:proofErr w:type="spellStart"/>
+      <w:r>
+        <w:rPr>
+          <w:rFonts w:ascii="Courier New" w:hAnsi="Courier New" w:cs="Courier New"/>
+          <w:i/>
+          <w:iCs/>
+        </w:rPr>
+        <w:t>tagodna</w:t>
+      </w:r>
+      <w:proofErr w:type="spellEnd"/>
+      <w:r>
+        <w:rPr>
+          <w:rFonts w:ascii="Courier New" w:hAnsi="Courier New" w:cs="Courier New"/>
+          <w:i/>
+          <w:iCs/>
+        </w:rPr>
+        <w:t>? Illa</w:t>
+      </w:r>
+      <w:r>
+        <w:rPr>
+          <w:rFonts w:ascii="Courier New" w:hAnsi="Courier New" w:cs="Courier New"/>
+          <w:i/>
+          <w:iCs/>
+        </w:rPr>
+        <w:t xml:space="preserve"> (smiles)</w:t>
+      </w:r>
+      <w:r>
+        <w:rPr>
+          <w:rFonts w:ascii="Courier New" w:hAnsi="Courier New" w:cs="Courier New"/>
+        </w:rPr>
+        <w:br/>
+      </w:r>
+      <w:r>
+        <w:rPr>
+          <w:rFonts w:ascii="Courier New" w:hAnsi="Courier New" w:cs="Courier New"/>
+        </w:rPr>
+        <w:t>OTS_adi – MID S – SHA F – HIGH</w:t>
+      </w:r>
+      <w:r>
+        <w:rPr>
+          <w:rFonts w:ascii="Courier New" w:hAnsi="Courier New" w:cs="Courier New"/>
+        </w:rPr>
+        <w:t>&gt;EYE</w:t>
+      </w:r>
+      <w:r>
+        <w:rPr>
+          <w:rFonts w:ascii="Courier New" w:hAnsi="Courier New" w:cs="Courier New"/>
+        </w:rPr>
+        <w:t xml:space="preserve"> A – </w:t>
+      </w:r>
+      <w:r>
+        <w:rPr>
+          <w:rFonts w:ascii="Courier New" w:hAnsi="Courier New" w:cs="Courier New"/>
+        </w:rPr>
+        <w:t>STATIC</w:t>
+      </w:r>
+      <w:r>
+        <w:rPr>
+          <w:rFonts w:ascii="Courier New" w:hAnsi="Courier New" w:cs="Courier New"/>
+        </w:rPr>
+        <w:t>&gt;TILT UP</w:t>
+      </w:r>
+    </w:p>
+    <w:p>
+      <w:pPr>
+        <w:rPr>
+          <w:rFonts w:ascii="Courier New" w:hAnsi="Courier New" w:cs="Courier New"/>
+        </w:rPr>
+      </w:pPr>
+      <w:r>
+        <w:rPr>
+          <w:rFonts w:ascii="Courier New" w:hAnsi="Courier New" w:cs="Courier New"/>
+          <w:u w:val="single"/>
+        </w:rPr>
+        <w:t>SHOT-2:</w:t>
+      </w:r>
+      <w:r>
+        <w:rPr>
+          <w:rFonts w:ascii="Courier New" w:hAnsi="Courier New" w:cs="Courier New"/>
+        </w:rPr>
+        <w:t xml:space="preserve"> Opens pill bottle.</w:t>
+      </w:r>
+      <w:r>
+        <w:rPr>
+          <w:rFonts w:ascii="Courier New" w:hAnsi="Courier New" w:cs="Courier New"/>
+        </w:rPr>
+        <w:br/>
+        <w:t>INS – MCU S – SHA F – EYE A – STATIC</w:t>
+      </w:r>
+    </w:p>
+    <w:p>
+      <w:pPr>
+        <w:rPr>
+          <w:rFonts w:ascii="Courier New" w:hAnsi="Courier New" w:cs="Courier New"/>
+        </w:rPr>
+      </w:pPr>
+      <w:r>
+        <w:rPr>
+          <w:rFonts w:ascii="Courier New" w:hAnsi="Courier New" w:cs="Courier New"/>
+          <w:u w:val="single"/>
+        </w:rPr>
+        <w:t>SHOT-2:</w:t>
+      </w:r>
+      <w:r>
+        <w:rPr>
+          <w:rFonts w:ascii="Courier New" w:hAnsi="Courier New" w:cs="Courier New"/>
+        </w:rPr>
+        <w:t xml:space="preserve"> Takes out a pill.</w:t>
+      </w:r>
+      <w:r>
+        <w:rPr>
+          <w:rFonts w:ascii="Courier New" w:hAnsi="Courier New" w:cs="Courier New"/>
+        </w:rPr>
+        <w:br/>
+        <w:t>INS – MCU S – SHA F – EYE A – STATIC</w:t>
+      </w:r>
+    </w:p>
+    <w:p>
+      <w:pPr>
+        <w:rPr>
+          <w:rFonts w:ascii="Courier New" w:hAnsi="Courier New" w:cs="Courier New"/>
+        </w:rPr>
+      </w:pPr>
+      <w:r>
+        <w:rPr>
+          <w:rFonts w:ascii="Courier New" w:hAnsi="Courier New" w:cs="Courier New"/>
+          <w:u w:val="single"/>
+        </w:rPr>
+        <w:t>SHOT-3:</w:t>
+      </w:r>
+      <w:r>
+        <w:rPr>
+          <w:rFonts w:ascii="Courier New" w:hAnsi="Courier New" w:cs="Courier New"/>
+        </w:rPr>
+        <w:t xml:space="preserve"> Puts it in his mouth.</w:t>
+      </w:r>
+      <w:r>
+        <w:rPr>
+          <w:rFonts w:ascii="Courier New" w:hAnsi="Courier New" w:cs="Courier New"/>
+        </w:rPr>
+        <w:br/>
+        <w:t>INS – MCU S – SHA F – EYE A – STATIC</w:t>
+      </w:r>
+    </w:p>
+    <w:p>
+      <w:pPr>
+        <w:rPr>
+          <w:rFonts w:ascii="Courier New" w:hAnsi="Courier New" w:cs="Courier New"/>
+        </w:rPr>
+      </w:pPr>
+      <w:r>
+        <w:rPr>
+          <w:rFonts w:ascii="Courier New" w:hAnsi="Courier New" w:cs="Courier New"/>
+          <w:u w:val="single"/>
+        </w:rPr>
+        <w:t>SHOT-4:</w:t>
+      </w:r>
+      <w:r>
+        <w:rPr>
+          <w:rFonts w:ascii="Courier New" w:hAnsi="Courier New" w:cs="Courier New"/>
+        </w:rPr>
+        <w:t xml:space="preserve"> Closes the pill bottle.</w:t>
+      </w:r>
+      <w:r>
+        <w:rPr>
+          <w:rFonts w:ascii="Courier New" w:hAnsi="Courier New" w:cs="Courier New"/>
+        </w:rPr>
+        <w:br/>
+        <w:t>INS – MCU S – SHA F – EYE A – STATIC</w:t>
+      </w:r>
+    </w:p>
+    <w:p>
+      <w:pPr>
+        <w:rPr>
+          <w:rFonts w:ascii="Courier New" w:hAnsi="Courier New" w:cs="Courier New"/>
+        </w:rPr>
+      </w:pPr>
+      <w:r>
+        <w:rPr>
+          <w:rFonts w:ascii="Courier New" w:hAnsi="Courier New" w:cs="Courier New"/>
+          <w:u w:val="single"/>
+        </w:rPr>
+        <w:t>SHOT-3:</w:t>
+      </w:r>
+      <w:r>
+        <w:rPr>
+          <w:rFonts w:ascii="Courier New" w:hAnsi="Courier New" w:cs="Courier New"/>
+        </w:rPr>
+        <w:t xml:space="preserve"> Keeps the bottle in the cabinet.</w:t>
+      </w:r>
+      <w:r>
+        <w:rPr>
+          <w:rFonts w:ascii="Courier New" w:hAnsi="Courier New" w:cs="Courier New"/>
+        </w:rPr>
+        <w:br/>
+        <w:t>INS – MCU S – SHA F – EYE A – STATIC</w:t>
+      </w:r>
+    </w:p>
+    <w:p>
+      <w:pPr>
+        <w:rPr>
+          <w:rFonts w:ascii="Courier New" w:hAnsi="Courier New" w:cs="Courier New"/>
+        </w:rPr>
+      </w:pPr>
+      <w:r>
+        <w:rPr>
+          <w:rFonts w:ascii="Courier New" w:hAnsi="Courier New" w:cs="Courier New"/>
+          <w:u w:val="single"/>
+        </w:rPr>
+        <w:t>SHOT-</w:t>
+      </w:r>
+      <w:r>
+        <w:rPr>
+          <w:rFonts w:ascii="Courier New" w:hAnsi="Courier New" w:cs="Courier New"/>
+          <w:u w:val="single"/>
+        </w:rPr>
+        <w:t>4</w:t>
+      </w:r>
+      <w:r>
+        <w:rPr>
+          <w:rFonts w:ascii="Courier New" w:hAnsi="Courier New" w:cs="Courier New"/>
+          <w:u w:val="single"/>
+        </w:rPr>
+        <w:t>:</w:t>
+      </w:r>
+      <w:r>
+        <w:rPr>
+          <w:rFonts w:ascii="Courier New" w:hAnsi="Courier New" w:cs="Courier New"/>
+        </w:rPr>
+        <w:t xml:space="preserve"> </w:t>
+      </w:r>
+      <w:r>
+        <w:rPr>
+          <w:rFonts w:ascii="Courier New" w:hAnsi="Courier New" w:cs="Courier New"/>
+        </w:rPr>
+        <w:t xml:space="preserve">Looks at his reflection. Exhales. </w:t>
+      </w:r>
+      <w:r>
+        <w:rPr>
+          <w:rFonts w:ascii="Courier New" w:hAnsi="Courier New" w:cs="Courier New"/>
+        </w:rPr>
+        <w:t>He moves his hands but- No delay in the reflection this time. Smiles. Opens door.</w:t>
+      </w:r>
+      <w:r>
+        <w:rPr>
+          <w:rFonts w:ascii="Courier New" w:hAnsi="Courier New" w:cs="Courier New"/>
+        </w:rPr>
+        <w:br/>
+      </w:r>
+      <w:r>
+        <w:rPr>
+          <w:rFonts w:ascii="Courier New" w:hAnsi="Courier New" w:cs="Courier New"/>
+        </w:rPr>
+        <w:t>OTS_adi – MID S – SHA F – EYE A – STATIC (looking at reflection)</w:t>
+      </w:r>
+    </w:p>
+    <w:p>
+      <w:pPr>
+        <w:rPr>
+          <w:rFonts w:ascii="Courier New" w:hAnsi="Courier New" w:cs="Courier New"/>
+        </w:rPr>
+      </w:pPr>
+      <w:r>
+        <w:rPr>
+          <w:rFonts w:ascii="Courier New" w:hAnsi="Courier New" w:cs="Courier New"/>
+          <w:u w:val="single"/>
+        </w:rPr>
+        <w:t>SHOT-5:</w:t>
+      </w:r>
+      <w:r>
+        <w:rPr>
+          <w:rFonts w:ascii="Courier New" w:hAnsi="Courier New" w:cs="Courier New"/>
+        </w:rPr>
+        <w:t xml:space="preserve"> He opens the door.</w:t>
+      </w:r>
+      <w:r>
+        <w:rPr>
+          <w:rFonts w:ascii="Courier New" w:hAnsi="Courier New" w:cs="Courier New"/>
+        </w:rPr>
+        <w:br/>
+        <w:t>INS – MID S – SHA F – EYE45 A – STATIC</w:t>
+      </w:r>
+    </w:p>
+    <w:p>
+      <w:pPr>
+        <w:rPr>
+          <w:rFonts w:ascii="Courier New" w:hAnsi="Courier New" w:cs="Courier New"/>
+        </w:rPr>
+      </w:pPr>
+      <w:r>
+        <w:rPr>
+          <w:rFonts w:ascii="Courier New" w:hAnsi="Courier New" w:cs="Courier New"/>
+        </w:rPr>
+        <w:t xml:space="preserve"> </w:t>
+      </w:r>
+    </w:p>
+    <w:p>
+      <w:pPr>
+        <w:rPr>
+          <w:rFonts w:ascii="Courier New" w:hAnsi="Courier New" w:cs="Courier New"/>
+        </w:rPr>
+      </w:pPr>
+    </w:p>
+    <w:p>
+      <w:pPr>
+        <w:rPr>
+          <w:rFonts w:ascii="Courier New" w:hAnsi="Courier New" w:cs="Courier New"/>
+        </w:rPr>
+      </w:pPr>
     </w:p>
     <w:p>
       <w:pPr>
@@ -18602,21 +18817,13 @@
           <w:bCs/>
         </w:rPr>
       </w:pPr>
-    </w:p>
-    <w:p>
-      <w:pPr>
+      <w:r>
         <w:rPr>
           <w:rFonts w:ascii="Courier New" w:hAnsi="Courier New" w:cs="Courier New"/>
           <w:b/>
           <w:bCs/>
         </w:rPr>
-      </w:pPr>
-      <w:r>
-        <w:rPr>
-          <w:rFonts w:ascii="Courier New" w:hAnsi="Courier New" w:cs="Courier New"/>
-          <w:b/>
-          <w:bCs/>
-        </w:rPr>
+        <w:lastRenderedPageBreak/>
         <w:t xml:space="preserve">Scene 10 </w:t>
       </w:r>
       <w:r>
@@ -19061,14 +19268,14 @@
         <w:rPr>
           <w:rFonts w:ascii="Courier New" w:hAnsi="Courier New" w:cs="Courier New"/>
         </w:rPr>
-        <w:t xml:space="preserve"> Adi is in front of Giri. Giri: (bottoms up) “</w:t>
+        <w:t xml:space="preserve"> Adi is in front of Giri. Giri: (bottoms up) “Kudid </w:t>
       </w:r>
       <w:proofErr w:type="spellStart"/>
       <w:r>
         <w:rPr>
           <w:rFonts w:ascii="Courier New" w:hAnsi="Courier New" w:cs="Courier New"/>
         </w:rPr>
-        <w:t>Kudid</w:t>
+        <w:t>jasti</w:t>
       </w:r>
       <w:proofErr w:type="spellEnd"/>
       <w:r>
@@ -19082,28 +19289,126 @@
         <w:rPr>
           <w:rFonts w:ascii="Courier New" w:hAnsi="Courier New" w:cs="Courier New"/>
         </w:rPr>
-        <w:t>jasti</w:t>
+        <w:t>ayta</w:t>
       </w:r>
       <w:proofErr w:type="spellEnd"/>
       <w:r>
         <w:rPr>
           <w:rFonts w:ascii="Courier New" w:hAnsi="Courier New" w:cs="Courier New"/>
         </w:rPr>
-        <w:t xml:space="preserve"> </w:t>
+        <w:t>?”</w:t>
+      </w:r>
+      <w:r>
+        <w:rPr>
+          <w:rFonts w:ascii="Courier New" w:hAnsi="Courier New" w:cs="Courier New"/>
+        </w:rPr>
+        <w:br/>
+      </w:r>
+      <w:r>
+        <w:rPr>
+          <w:rFonts w:ascii="Courier New" w:hAnsi="Courier New" w:cs="Courier New"/>
+        </w:rPr>
+        <w:t>OTS_</w:t>
+      </w:r>
+      <w:r>
+        <w:rPr>
+          <w:rFonts w:ascii="Courier New" w:hAnsi="Courier New" w:cs="Courier New"/>
+        </w:rPr>
+        <w:t>giri</w:t>
+      </w:r>
+      <w:r>
+        <w:rPr>
+          <w:rFonts w:ascii="Courier New" w:hAnsi="Courier New" w:cs="Courier New"/>
+        </w:rPr>
+        <w:t xml:space="preserve"> – MID S – SHA F – EYEB45 A – STATIC</w:t>
+      </w:r>
+    </w:p>
+    <w:p>
+      <w:pPr>
+        <w:rPr>
+          <w:rFonts w:ascii="Courier New" w:hAnsi="Courier New" w:cs="Courier New"/>
+        </w:rPr>
+      </w:pPr>
+      <w:r>
+        <w:rPr>
+          <w:rFonts w:ascii="Courier New" w:hAnsi="Courier New" w:cs="Courier New"/>
+          <w:u w:val="single"/>
+        </w:rPr>
+        <w:t>SHOT-</w:t>
+      </w:r>
+      <w:r>
+        <w:rPr>
+          <w:rFonts w:ascii="Courier New" w:hAnsi="Courier New" w:cs="Courier New"/>
+          <w:u w:val="single"/>
+        </w:rPr>
+        <w:t>10</w:t>
+      </w:r>
+      <w:r>
+        <w:rPr>
+          <w:rFonts w:ascii="Courier New" w:hAnsi="Courier New" w:cs="Courier New"/>
+          <w:u w:val="single"/>
+        </w:rPr>
+        <w:t>:</w:t>
+      </w:r>
+      <w:r>
+        <w:rPr>
+          <w:rFonts w:ascii="Courier New" w:hAnsi="Courier New" w:cs="Courier New"/>
+        </w:rPr>
+        <w:t xml:space="preserve"> Adi is in front of Kriti </w:t>
+      </w:r>
+      <w:r>
+        <w:rPr>
+          <w:rFonts w:ascii="Courier New" w:hAnsi="Courier New" w:cs="Courier New"/>
+        </w:rPr>
+        <w:t>on the couch</w:t>
+      </w:r>
+      <w:r>
+        <w:rPr>
+          <w:rFonts w:ascii="Courier New" w:hAnsi="Courier New" w:cs="Courier New"/>
+        </w:rPr>
+        <w:t xml:space="preserve">. Kriti: “Adi </w:t>
       </w:r>
       <w:proofErr w:type="spellStart"/>
       <w:r>
         <w:rPr>
           <w:rFonts w:ascii="Courier New" w:hAnsi="Courier New" w:cs="Courier New"/>
         </w:rPr>
-        <w:t>ayta</w:t>
+        <w:t>ning</w:t>
       </w:r>
       <w:proofErr w:type="spellEnd"/>
       <w:r>
         <w:rPr>
           <w:rFonts w:ascii="Courier New" w:hAnsi="Courier New" w:cs="Courier New"/>
         </w:rPr>
-        <w:t>?”</w:t>
+        <w:t xml:space="preserve"> </w:t>
+      </w:r>
+      <w:proofErr w:type="spellStart"/>
+      <w:r>
+        <w:rPr>
+          <w:rFonts w:ascii="Courier New" w:hAnsi="Courier New" w:cs="Courier New"/>
+        </w:rPr>
+        <w:t>eno</w:t>
+      </w:r>
+      <w:proofErr w:type="spellEnd"/>
+      <w:r>
+        <w:rPr>
+          <w:rFonts w:ascii="Courier New" w:hAnsi="Courier New" w:cs="Courier New"/>
+        </w:rPr>
+        <w:t xml:space="preserve"> </w:t>
+      </w:r>
+      <w:proofErr w:type="spellStart"/>
+      <w:r>
+        <w:rPr>
+          <w:rFonts w:ascii="Courier New" w:hAnsi="Courier New" w:cs="Courier New"/>
+        </w:rPr>
+        <w:t>helbeku</w:t>
+      </w:r>
+      <w:proofErr w:type="spellEnd"/>
+      <w:r>
+        <w:rPr>
+          <w:rFonts w:ascii="Courier New" w:hAnsi="Courier New" w:cs="Courier New"/>
+        </w:rPr>
+        <w:t>”!</w:t>
       </w:r>
       <w:r>
         <w:rPr>
@@ -19115,118 +19420,6 @@
         <w:rPr>
           <w:rFonts w:ascii="Courier New" w:hAnsi="Courier New" w:cs="Courier New"/>
         </w:rPr>
-        <w:t>OTS_</w:t>
-      </w:r>
-      <w:r>
-        <w:rPr>
-          <w:rFonts w:ascii="Courier New" w:hAnsi="Courier New" w:cs="Courier New"/>
-        </w:rPr>
-        <w:t>giri</w:t>
-      </w:r>
-      <w:r>
-        <w:rPr>
-          <w:rFonts w:ascii="Courier New" w:hAnsi="Courier New" w:cs="Courier New"/>
-        </w:rPr>
-        <w:t xml:space="preserve"> – MID S – SHA F – EYEB45 A – STATIC</w:t>
-      </w:r>
-    </w:p>
-    <w:p>
-      <w:pPr>
-        <w:rPr>
-          <w:rFonts w:ascii="Courier New" w:hAnsi="Courier New" w:cs="Courier New"/>
-        </w:rPr>
-      </w:pPr>
-      <w:r>
-        <w:rPr>
-          <w:rFonts w:ascii="Courier New" w:hAnsi="Courier New" w:cs="Courier New"/>
-          <w:u w:val="single"/>
-        </w:rPr>
-        <w:t>SHOT-</w:t>
-      </w:r>
-      <w:r>
-        <w:rPr>
-          <w:rFonts w:ascii="Courier New" w:hAnsi="Courier New" w:cs="Courier New"/>
-          <w:u w:val="single"/>
-        </w:rPr>
-        <w:t>10</w:t>
-      </w:r>
-      <w:r>
-        <w:rPr>
-          <w:rFonts w:ascii="Courier New" w:hAnsi="Courier New" w:cs="Courier New"/>
-          <w:u w:val="single"/>
-        </w:rPr>
-        <w:t>:</w:t>
-      </w:r>
-      <w:r>
-        <w:rPr>
-          <w:rFonts w:ascii="Courier New" w:hAnsi="Courier New" w:cs="Courier New"/>
-        </w:rPr>
-        <w:t xml:space="preserve"> Adi is in front of Kriti </w:t>
-      </w:r>
-      <w:r>
-        <w:rPr>
-          <w:rFonts w:ascii="Courier New" w:hAnsi="Courier New" w:cs="Courier New"/>
-        </w:rPr>
-        <w:t>on the couch</w:t>
-      </w:r>
-      <w:r>
-        <w:rPr>
-          <w:rFonts w:ascii="Courier New" w:hAnsi="Courier New" w:cs="Courier New"/>
-        </w:rPr>
-        <w:t xml:space="preserve">. Kriti: “Adi </w:t>
-      </w:r>
-      <w:proofErr w:type="spellStart"/>
-      <w:r>
-        <w:rPr>
-          <w:rFonts w:ascii="Courier New" w:hAnsi="Courier New" w:cs="Courier New"/>
-        </w:rPr>
-        <w:t>ning</w:t>
-      </w:r>
-      <w:proofErr w:type="spellEnd"/>
-      <w:r>
-        <w:rPr>
-          <w:rFonts w:ascii="Courier New" w:hAnsi="Courier New" w:cs="Courier New"/>
-        </w:rPr>
-        <w:t xml:space="preserve"> </w:t>
-      </w:r>
-      <w:proofErr w:type="spellStart"/>
-      <w:r>
-        <w:rPr>
-          <w:rFonts w:ascii="Courier New" w:hAnsi="Courier New" w:cs="Courier New"/>
-        </w:rPr>
-        <w:t>eno</w:t>
-      </w:r>
-      <w:proofErr w:type="spellEnd"/>
-      <w:r>
-        <w:rPr>
-          <w:rFonts w:ascii="Courier New" w:hAnsi="Courier New" w:cs="Courier New"/>
-        </w:rPr>
-        <w:t xml:space="preserve"> </w:t>
-      </w:r>
-      <w:proofErr w:type="spellStart"/>
-      <w:r>
-        <w:rPr>
-          <w:rFonts w:ascii="Courier New" w:hAnsi="Courier New" w:cs="Courier New"/>
-        </w:rPr>
-        <w:t>helbeku</w:t>
-      </w:r>
-      <w:proofErr w:type="spellEnd"/>
-      <w:r>
-        <w:rPr>
-          <w:rFonts w:ascii="Courier New" w:hAnsi="Courier New" w:cs="Courier New"/>
-        </w:rPr>
-        <w:t>”!</w:t>
-      </w:r>
-      <w:r>
-        <w:rPr>
-          <w:rFonts w:ascii="Courier New" w:hAnsi="Courier New" w:cs="Courier New"/>
-        </w:rPr>
-        <w:br/>
-      </w:r>
-      <w:r>
-        <w:rPr>
-          <w:rFonts w:ascii="Courier New" w:hAnsi="Courier New" w:cs="Courier New"/>
-        </w:rPr>
         <w:t>OTS_adi – MID S – SHA F – EYEB45 A – STATIC</w:t>
       </w:r>
     </w:p>
@@ -19241,7 +19434,6 @@
           <w:rFonts w:ascii="Courier New" w:hAnsi="Courier New" w:cs="Courier New"/>
           <w:u w:val="single"/>
         </w:rPr>
-        <w:lastRenderedPageBreak/>
         <w:t>SHOT-11:</w:t>
       </w:r>
       <w:r>
@@ -20041,6 +20233,7 @@
         <w:rPr>
           <w:rFonts w:ascii="Courier New" w:hAnsi="Courier New" w:cs="Courier New"/>
         </w:rPr>
+        <w:lastRenderedPageBreak/>
         <w:t>1S – MID S – SHA F – EYEB A – STATIC</w:t>
       </w:r>
     </w:p>
@@ -20422,7 +20615,6 @@
           <w:rFonts w:ascii="Courier New" w:hAnsi="Courier New" w:cs="Courier New"/>
           <w:u w:val="single"/>
         </w:rPr>
-        <w:lastRenderedPageBreak/>
         <w:t>SHOT-4:</w:t>
       </w:r>
       <w:r>
@@ -21140,6 +21332,7 @@
           <w:rFonts w:ascii="Courier New" w:hAnsi="Courier New" w:cs="Courier New"/>
           <w:u w:val="single"/>
         </w:rPr>
+        <w:lastRenderedPageBreak/>
         <w:t>SHOT-14:</w:t>
       </w:r>
       <w:r>
@@ -21595,7 +21788,6 @@
           <w:rFonts w:ascii="Courier New" w:hAnsi="Courier New" w:cs="Courier New"/>
           <w:u w:val="single"/>
         </w:rPr>
-        <w:lastRenderedPageBreak/>
         <w:t>SHOT-22:</w:t>
       </w:r>
       <w:r>
@@ -22363,6 +22555,7 @@
         <w:rPr>
           <w:rFonts w:ascii="Courier New" w:hAnsi="Courier New" w:cs="Courier New"/>
         </w:rPr>
+        <w:lastRenderedPageBreak/>
         <w:t>Adi starts to eat the rice ball.</w:t>
       </w:r>
       <w:r>
@@ -22914,7 +23107,6 @@
         <w:rPr>
           <w:rFonts w:ascii="Courier New" w:hAnsi="Courier New" w:cs="Courier New"/>
         </w:rPr>
-        <w:lastRenderedPageBreak/>
         <w:br/>
       </w:r>
     </w:p>
@@ -26864,11 +27056,12 @@
   <w:style w:type="paragraph" w:default="1" w:styleId="Normal">
     <w:name w:val="Normal"/>
     <w:qFormat/>
-    <w:rsid w:val="00EA2442"/>
+    <w:rsid w:val="0075097B"/>
   </w:style>
   <w:style w:type="character" w:default="1" w:styleId="DefaultParagraphFont">
     <w:name w:val="Default Paragraph Font"/>
     <w:uiPriority w:val="1"/>
+    <w:semiHidden/>
     <w:unhideWhenUsed/>
   </w:style>
   <w:style w:type="table" w:default="1" w:styleId="TableNormal">

</xml_diff>